<commit_message>
loaded responsive nav on page load so that it doesn't have to be clicked twice
</commit_message>
<xml_diff>
--- a/files/Resume_DevinsSuresh_Abbiv2.docx
+++ b/files/Resume_DevinsSuresh_Abbiv2.docx
@@ -151,27 +151,7 @@
                 <w:sz w:val="28"/>
                 <w:szCs w:val="28"/>
               </w:rPr>
-              <w:t xml:space="preserve">Abbi </w:t>
-            </w:r>
-            <w:proofErr w:type="spellStart"/>
-            <w:r>
-              <w:rPr>
-                <w:rFonts w:ascii="Trebuchet MS" w:eastAsia="Trebuchet MS" w:hAnsi="Trebuchet MS" w:cs="Trebuchet MS"/>
-                <w:b/>
-                <w:sz w:val="28"/>
-                <w:szCs w:val="28"/>
-              </w:rPr>
-              <w:t>Devins</w:t>
-            </w:r>
-            <w:proofErr w:type="spellEnd"/>
-            <w:r>
-              <w:rPr>
-                <w:rFonts w:ascii="Trebuchet MS" w:eastAsia="Trebuchet MS" w:hAnsi="Trebuchet MS" w:cs="Trebuchet MS"/>
-                <w:b/>
-                <w:sz w:val="28"/>
-                <w:szCs w:val="28"/>
-              </w:rPr>
-              <w:t xml:space="preserve">-Suresh, M.D. </w:t>
+              <w:t xml:space="preserve">Abbi Devins-Suresh, M.D. </w:t>
             </w:r>
           </w:p>
         </w:tc>
@@ -452,7 +432,6 @@
         </w:rPr>
         <w:t xml:space="preserve">MySQL, </w:t>
       </w:r>
-      <w:proofErr w:type="spellStart"/>
       <w:r>
         <w:rPr>
           <w:rFonts w:ascii="Georgia" w:eastAsia="Georgia" w:hAnsi="Georgia" w:cs="Georgia"/>
@@ -465,7 +444,6 @@
         </w:rPr>
         <w:t>QL</w:t>
       </w:r>
-      <w:proofErr w:type="spellEnd"/>
       <w:r>
         <w:rPr>
           <w:rFonts w:ascii="Georgia" w:eastAsia="Georgia" w:hAnsi="Georgia" w:cs="Georgia"/>
@@ -494,14 +472,7 @@
         <w:rPr>
           <w:rFonts w:ascii="Georgia" w:eastAsia="Georgia" w:hAnsi="Georgia" w:cs="Georgia"/>
         </w:rPr>
-        <w:t>Responsive [Flexbox, Media Queries</w:t>
-      </w:r>
-      <w:proofErr w:type="gramStart"/>
-      <w:r>
-        <w:rPr>
-          <w:rFonts w:ascii="Georgia" w:eastAsia="Georgia" w:hAnsi="Georgia" w:cs="Georgia"/>
-        </w:rPr>
-        <w:t>]</w:t>
+        <w:t>Responsive [Flexbox, Media Queries]</w:t>
       </w:r>
       <w:r>
         <w:rPr>
@@ -515,46 +486,17 @@
         </w:rPr>
         <w:t>Webpack</w:t>
       </w:r>
-      <w:proofErr w:type="gramEnd"/>
-      <w:r>
-        <w:rPr>
-          <w:rFonts w:ascii="Georgia" w:eastAsia="Georgia" w:hAnsi="Georgia" w:cs="Georgia"/>
-        </w:rPr>
-        <w:t xml:space="preserve">, </w:t>
-      </w:r>
-      <w:proofErr w:type="spellStart"/>
-      <w:r>
-        <w:rPr>
-          <w:rFonts w:ascii="Georgia" w:eastAsia="Georgia" w:hAnsi="Georgia" w:cs="Georgia"/>
-        </w:rPr>
-        <w:t>Jupyte</w:t>
-      </w:r>
-      <w:r>
-        <w:rPr>
-          <w:rFonts w:ascii="Georgia" w:eastAsia="Georgia" w:hAnsi="Georgia" w:cs="Georgia"/>
-        </w:rPr>
-        <w:t>r</w:t>
-      </w:r>
-      <w:proofErr w:type="spellEnd"/>
-      <w:r>
-        <w:rPr>
-          <w:rFonts w:ascii="Georgia" w:eastAsia="Georgia" w:hAnsi="Georgia" w:cs="Georgia"/>
-        </w:rPr>
-        <w:t xml:space="preserve">, </w:t>
-      </w:r>
-      <w:proofErr w:type="spellStart"/>
-      <w:r>
-        <w:rPr>
-          <w:rFonts w:ascii="Georgia" w:eastAsia="Georgia" w:hAnsi="Georgia" w:cs="Georgia"/>
-        </w:rPr>
-        <w:t>Py</w:t>
-      </w:r>
-      <w:proofErr w:type="spellEnd"/>
-      <w:r>
-        <w:rPr>
-          <w:rFonts w:ascii="Georgia" w:eastAsia="Georgia" w:hAnsi="Georgia" w:cs="Georgia"/>
-        </w:rPr>
-        <w:t>-art</w:t>
+      <w:r>
+        <w:rPr>
+          <w:rFonts w:ascii="Georgia" w:eastAsia="Georgia" w:hAnsi="Georgia" w:cs="Georgia"/>
+        </w:rPr>
+        <w:t>, Jupyte</w:t>
+      </w:r>
+      <w:r>
+        <w:rPr>
+          <w:rFonts w:ascii="Georgia" w:eastAsia="Georgia" w:hAnsi="Georgia" w:cs="Georgia"/>
+        </w:rPr>
+        <w:t>r, Py-art</w:t>
       </w:r>
       <w:r>
         <w:rPr>
@@ -645,507 +587,140 @@
         </w:pict>
       </w:r>
     </w:p>
-    <w:tbl>
-      <w:tblPr>
-        <w:tblStyle w:val="a0"/>
-        <w:tblW w:w="10395" w:type="dxa"/>
-        <w:tblInd w:w="695" w:type="dxa"/>
-        <w:tblBorders>
-          <w:top w:val="single" w:sz="8" w:space="0" w:color="FFFFFF"/>
-          <w:left w:val="single" w:sz="8" w:space="0" w:color="FFFFFF"/>
-          <w:bottom w:val="single" w:sz="8" w:space="0" w:color="FFFFFF"/>
-          <w:right w:val="single" w:sz="8" w:space="0" w:color="FFFFFF"/>
-          <w:insideH w:val="single" w:sz="8" w:space="0" w:color="FFFFFF"/>
-          <w:insideV w:val="single" w:sz="8" w:space="0" w:color="FFFFFF"/>
-        </w:tblBorders>
-        <w:tblLayout w:type="fixed"/>
-        <w:tblLook w:val="0600" w:firstRow="0" w:lastRow="0" w:firstColumn="0" w:lastColumn="0" w:noHBand="1" w:noVBand="1"/>
-      </w:tblPr>
-      <w:tblGrid>
-        <w:gridCol w:w="7860"/>
-        <w:gridCol w:w="2535"/>
-      </w:tblGrid>
-      <w:tr>
-        <w:tc>
-          <w:tcPr>
-            <w:tcW w:w="7860" w:type="dxa"/>
-            <w:shd w:val="clear" w:color="auto" w:fill="auto"/>
-            <w:tcMar>
-              <w:top w:w="100" w:type="dxa"/>
-              <w:left w:w="100" w:type="dxa"/>
-              <w:bottom w:w="100" w:type="dxa"/>
-              <w:right w:w="100" w:type="dxa"/>
-            </w:tcMar>
-          </w:tcPr>
-          <w:tbl>
-            <w:tblPr>
-              <w:tblStyle w:val="a0"/>
-              <w:tblW w:w="10814" w:type="dxa"/>
-              <w:tblBorders>
-                <w:top w:val="single" w:sz="8" w:space="0" w:color="FFFFFF"/>
-                <w:left w:val="single" w:sz="8" w:space="0" w:color="FFFFFF"/>
-                <w:bottom w:val="single" w:sz="8" w:space="0" w:color="FFFFFF"/>
-                <w:right w:val="single" w:sz="8" w:space="0" w:color="FFFFFF"/>
-                <w:insideH w:val="single" w:sz="8" w:space="0" w:color="FFFFFF"/>
-                <w:insideV w:val="single" w:sz="8" w:space="0" w:color="FFFFFF"/>
-              </w:tblBorders>
-              <w:tblLayout w:type="fixed"/>
-              <w:tblLook w:val="0600" w:firstRow="0" w:lastRow="0" w:firstColumn="0" w:lastColumn="0" w:noHBand="1" w:noVBand="1"/>
-            </w:tblPr>
-            <w:tblGrid>
-              <w:gridCol w:w="8177"/>
-              <w:gridCol w:w="2637"/>
-            </w:tblGrid>
-            <w:tr>
-              <w:trPr>
-                <w:trHeight w:val="245"/>
-              </w:trPr>
-              <w:tc>
-                <w:tcPr>
-                  <w:tcW w:w="8177" w:type="dxa"/>
-                  <w:shd w:val="clear" w:color="auto" w:fill="auto"/>
-                  <w:tcMar>
-                    <w:top w:w="100" w:type="dxa"/>
-                    <w:left w:w="100" w:type="dxa"/>
-                    <w:bottom w:w="100" w:type="dxa"/>
-                    <w:right w:w="100" w:type="dxa"/>
-                  </w:tcMar>
-                </w:tcPr>
-                <w:p>
-                  <w:pPr>
-                    <w:widowControl w:val="0"/>
-                    <w:pBdr>
-                      <w:top w:val="nil"/>
-                      <w:left w:val="nil"/>
-                      <w:bottom w:val="nil"/>
-                      <w:right w:val="nil"/>
-                      <w:between w:val="nil"/>
-                    </w:pBdr>
-                    <w:ind w:left="-102" w:firstLine="102"/>
-                    <w:rPr>
-                      <w:rFonts w:ascii="Georgia" w:eastAsia="Georgia" w:hAnsi="Georgia" w:cs="Georgia"/>
-                      <w:bCs/>
-                      <w:i/>
-                      <w:iCs/>
-                      <w:u w:val="single"/>
-                    </w:rPr>
-                  </w:pPr>
-                  <w:r>
-                    <w:rPr>
-                      <w:rFonts w:ascii="Georgia" w:eastAsia="Georgia" w:hAnsi="Georgia" w:cs="Georgia"/>
-                      <w:b/>
-                    </w:rPr>
-                    <w:t>Portfolio Website</w:t>
-                  </w:r>
-                  <w:r>
-                    <w:rPr>
-                      <w:rFonts w:ascii="Georgia" w:eastAsia="Georgia" w:hAnsi="Georgia" w:cs="Georgia"/>
-                      <w:b/>
-                    </w:rPr>
-                    <w:t xml:space="preserve"> </w:t>
-                  </w:r>
-                  <w:r>
-                    <w:rPr>
-                      <w:rFonts w:ascii="Georgia" w:eastAsia="Georgia" w:hAnsi="Georgia" w:cs="Georgia"/>
-                      <w:b/>
-                    </w:rPr>
-                    <w:t>–</w:t>
-                  </w:r>
-                  <w:r>
-                    <w:rPr>
-                      <w:rFonts w:ascii="Georgia" w:eastAsia="Georgia" w:hAnsi="Georgia" w:cs="Georgia"/>
-                      <w:b/>
-                    </w:rPr>
-                    <w:t xml:space="preserve"> </w:t>
-                  </w:r>
-                  <w:hyperlink r:id="rId10" w:history="1">
-                    <w:r>
-                      <w:rPr>
-                        <w:rStyle w:val="Hyperlink"/>
-                        <w:rFonts w:ascii="Georgia" w:eastAsia="Georgia" w:hAnsi="Georgia" w:cs="Georgia"/>
-                        <w:bCs/>
-                        <w:i/>
-                        <w:iCs/>
-                      </w:rPr>
-                      <w:t>https://abbidevinssuresh.com</w:t>
-                    </w:r>
-                  </w:hyperlink>
-                  <w:r>
-                    <w:rPr>
-                      <w:rFonts w:ascii="Georgia" w:eastAsia="Georgia" w:hAnsi="Georgia" w:cs="Georgia"/>
-                      <w:bCs/>
-                      <w:i/>
-                      <w:iCs/>
-                      <w:u w:val="single"/>
-                    </w:rPr>
-                    <w:t xml:space="preserve"> </w:t>
-                  </w:r>
-                </w:p>
-              </w:tc>
-              <w:tc>
-                <w:tcPr>
-                  <w:tcW w:w="2637" w:type="dxa"/>
-                  <w:shd w:val="clear" w:color="auto" w:fill="auto"/>
-                  <w:tcMar>
-                    <w:top w:w="100" w:type="dxa"/>
-                    <w:left w:w="100" w:type="dxa"/>
-                    <w:bottom w:w="100" w:type="dxa"/>
-                    <w:right w:w="100" w:type="dxa"/>
-                  </w:tcMar>
-                </w:tcPr>
-                <w:p>
-                  <w:pPr>
-                    <w:widowControl w:val="0"/>
-                    <w:pBdr>
-                      <w:top w:val="nil"/>
-                      <w:left w:val="nil"/>
-                      <w:bottom w:val="nil"/>
-                      <w:right w:val="nil"/>
-                      <w:between w:val="nil"/>
-                    </w:pBdr>
-                    <w:jc w:val="right"/>
-                    <w:rPr>
-                      <w:rFonts w:ascii="Georgia" w:eastAsia="Georgia" w:hAnsi="Georgia" w:cs="Georgia"/>
-                      <w:b/>
-                    </w:rPr>
-                  </w:pPr>
-                  <w:r>
-                    <w:rPr>
-                      <w:rFonts w:ascii="Georgia" w:eastAsia="Georgia" w:hAnsi="Georgia" w:cs="Georgia"/>
-                      <w:i/>
-                    </w:rPr>
-                    <w:t xml:space="preserve"> September 2018</w:t>
-                  </w:r>
-                </w:p>
-              </w:tc>
-            </w:tr>
-          </w:tbl>
-          <w:p>
-            <w:pPr>
-              <w:numPr>
-                <w:ilvl w:val="0"/>
-                <w:numId w:val="1"/>
-              </w:numPr>
-              <w:pBdr>
-                <w:top w:val="nil"/>
-                <w:left w:val="nil"/>
-                <w:bottom w:val="nil"/>
-                <w:right w:val="nil"/>
-                <w:between w:val="nil"/>
-              </w:pBdr>
-              <w:spacing w:before="4"/>
-              <w:ind w:left="736"/>
-              <w:rPr>
-                <w:rFonts w:ascii="Georgia" w:hAnsi="Georgia"/>
-              </w:rPr>
-            </w:pPr>
-            <w:r>
-              <w:rPr>
-                <w:rFonts w:ascii="Georgia" w:hAnsi="Georgia" w:cs="Segoe UI"/>
-                <w:color w:val="24292E"/>
-                <w:shd w:val="clear" w:color="auto" w:fill="FFFFFF"/>
-              </w:rPr>
-              <w:t xml:space="preserve">Responsive single-page application </w:t>
-            </w:r>
-            <w:r>
-              <w:rPr>
-                <w:rFonts w:ascii="Georgia" w:hAnsi="Georgia" w:cs="Segoe UI"/>
-                <w:color w:val="24292E"/>
-                <w:shd w:val="clear" w:color="auto" w:fill="FFFFFF"/>
-              </w:rPr>
-              <w:t xml:space="preserve">made with HTML5, CSS3 and JS </w:t>
-            </w:r>
-          </w:p>
-          <w:p>
-            <w:pPr>
-              <w:numPr>
-                <w:ilvl w:val="0"/>
-                <w:numId w:val="1"/>
-              </w:numPr>
-              <w:pBdr>
-                <w:top w:val="nil"/>
-                <w:left w:val="nil"/>
-                <w:bottom w:val="nil"/>
-                <w:right w:val="nil"/>
-                <w:between w:val="nil"/>
-              </w:pBdr>
-              <w:spacing w:before="4"/>
-              <w:ind w:left="736"/>
-              <w:rPr>
-                <w:rFonts w:ascii="Georgia" w:hAnsi="Georgia"/>
-              </w:rPr>
-            </w:pPr>
-            <w:r>
-              <w:rPr>
-                <w:rFonts w:ascii="Georgia" w:eastAsia="Georgia" w:hAnsi="Georgia" w:cs="Georgia"/>
-              </w:rPr>
-              <w:t xml:space="preserve">Utilizes Flex-box CSS and media queries </w:t>
-            </w:r>
-            <w:r>
-              <w:rPr>
-                <w:rFonts w:ascii="Georgia" w:eastAsia="Georgia" w:hAnsi="Georgia" w:cs="Georgia"/>
-              </w:rPr>
-              <w:t xml:space="preserve">to attain responsiveness </w:t>
-            </w:r>
-            <w:r>
-              <w:rPr>
-                <w:rFonts w:ascii="Georgia" w:eastAsia="Georgia" w:hAnsi="Georgia" w:cs="Georgia"/>
-              </w:rPr>
-              <w:t xml:space="preserve"> </w:t>
-            </w:r>
-          </w:p>
-          <w:p>
-            <w:pPr>
-              <w:widowControl w:val="0"/>
-              <w:pBdr>
-                <w:top w:val="nil"/>
-                <w:left w:val="nil"/>
-                <w:bottom w:val="nil"/>
-                <w:right w:val="nil"/>
-                <w:between w:val="nil"/>
-              </w:pBdr>
-              <w:rPr>
-                <w:rFonts w:ascii="Georgia" w:eastAsia="Georgia" w:hAnsi="Georgia" w:cs="Georgia"/>
-                <w:b/>
-              </w:rPr>
-            </w:pPr>
-            <w:bookmarkStart w:id="0" w:name="_GoBack"/>
-            <w:bookmarkEnd w:id="0"/>
-          </w:p>
-          <w:p>
-            <w:pPr>
-              <w:widowControl w:val="0"/>
-              <w:pBdr>
-                <w:top w:val="nil"/>
-                <w:left w:val="nil"/>
-                <w:bottom w:val="nil"/>
-                <w:right w:val="nil"/>
-                <w:between w:val="nil"/>
-              </w:pBdr>
-              <w:rPr>
-                <w:rFonts w:ascii="Georgia" w:eastAsia="Georgia" w:hAnsi="Georgia" w:cs="Georgia"/>
-                <w:b/>
-              </w:rPr>
-            </w:pPr>
-          </w:p>
-          <w:p>
-            <w:pPr>
-              <w:widowControl w:val="0"/>
-              <w:pBdr>
-                <w:top w:val="nil"/>
-                <w:left w:val="nil"/>
-                <w:bottom w:val="nil"/>
-                <w:right w:val="nil"/>
-                <w:between w:val="nil"/>
-              </w:pBdr>
-              <w:rPr>
-                <w:rFonts w:ascii="Georgia" w:eastAsia="Georgia" w:hAnsi="Georgia" w:cs="Georgia"/>
-                <w:b/>
-              </w:rPr>
-            </w:pPr>
-            <w:r>
-              <w:rPr>
-                <w:rFonts w:ascii="Georgia" w:eastAsia="Georgia" w:hAnsi="Georgia" w:cs="Georgia"/>
-                <w:b/>
-              </w:rPr>
-              <w:t>Book Tracking Webpage</w:t>
-            </w:r>
-            <w:r>
-              <w:rPr>
-                <w:rFonts w:ascii="Georgia" w:eastAsia="Georgia" w:hAnsi="Georgia" w:cs="Georgia"/>
-                <w:b/>
-              </w:rPr>
-              <w:t xml:space="preserve"> -  </w:t>
-            </w:r>
-            <w:hyperlink r:id="rId11" w:history="1">
-              <w:r>
-                <w:rPr>
-                  <w:rStyle w:val="Hyperlink"/>
-                  <w:rFonts w:ascii="Georgia" w:hAnsi="Georgia" w:cs="Segoe UI"/>
-                  <w:i/>
-                  <w:color w:val="0070C0"/>
-                  <w:shd w:val="clear" w:color="auto" w:fill="FFFFFF"/>
-                </w:rPr>
-                <w:t>https://github.com/abisuresh/reactnd-project-myreads-starter</w:t>
-              </w:r>
-            </w:hyperlink>
-          </w:p>
-        </w:tc>
-        <w:tc>
-          <w:tcPr>
-            <w:tcW w:w="2535" w:type="dxa"/>
-            <w:shd w:val="clear" w:color="auto" w:fill="auto"/>
-            <w:tcMar>
-              <w:top w:w="100" w:type="dxa"/>
-              <w:left w:w="100" w:type="dxa"/>
-              <w:bottom w:w="100" w:type="dxa"/>
-              <w:right w:w="100" w:type="dxa"/>
-            </w:tcMar>
-          </w:tcPr>
-          <w:p>
-            <w:pPr>
-              <w:widowControl w:val="0"/>
-              <w:pBdr>
-                <w:top w:val="nil"/>
-                <w:left w:val="nil"/>
-                <w:bottom w:val="nil"/>
-                <w:right w:val="nil"/>
-                <w:between w:val="nil"/>
-              </w:pBdr>
-              <w:jc w:val="right"/>
-              <w:rPr>
-                <w:rFonts w:ascii="Georgia" w:eastAsia="Georgia" w:hAnsi="Georgia" w:cs="Georgia"/>
-                <w:i/>
-              </w:rPr>
-            </w:pPr>
-          </w:p>
-          <w:p>
-            <w:pPr>
-              <w:widowControl w:val="0"/>
-              <w:pBdr>
-                <w:top w:val="nil"/>
-                <w:left w:val="nil"/>
-                <w:bottom w:val="nil"/>
-                <w:right w:val="nil"/>
-                <w:between w:val="nil"/>
-              </w:pBdr>
-              <w:jc w:val="right"/>
-              <w:rPr>
-                <w:rFonts w:ascii="Georgia" w:eastAsia="Georgia" w:hAnsi="Georgia" w:cs="Georgia"/>
-                <w:i/>
-              </w:rPr>
-            </w:pPr>
-            <w:r>
-              <w:rPr>
-                <w:rFonts w:ascii="Georgia" w:eastAsia="Georgia" w:hAnsi="Georgia" w:cs="Georgia"/>
-                <w:i/>
-              </w:rPr>
-              <w:t xml:space="preserve">May 2019 </w:t>
-            </w:r>
-          </w:p>
-          <w:p>
-            <w:pPr>
-              <w:widowControl w:val="0"/>
-              <w:pBdr>
-                <w:top w:val="nil"/>
-                <w:left w:val="nil"/>
-                <w:bottom w:val="nil"/>
-                <w:right w:val="nil"/>
-                <w:between w:val="nil"/>
-              </w:pBdr>
-              <w:jc w:val="right"/>
-              <w:rPr>
-                <w:rFonts w:ascii="Georgia" w:eastAsia="Georgia" w:hAnsi="Georgia" w:cs="Georgia"/>
-                <w:i/>
-              </w:rPr>
-            </w:pPr>
-          </w:p>
-          <w:p>
-            <w:pPr>
-              <w:widowControl w:val="0"/>
-              <w:pBdr>
-                <w:top w:val="nil"/>
-                <w:left w:val="nil"/>
-                <w:bottom w:val="nil"/>
-                <w:right w:val="nil"/>
-                <w:between w:val="nil"/>
-              </w:pBdr>
-              <w:jc w:val="right"/>
-              <w:rPr>
-                <w:rFonts w:ascii="Georgia" w:eastAsia="Georgia" w:hAnsi="Georgia" w:cs="Georgia"/>
-                <w:i/>
-              </w:rPr>
-            </w:pPr>
-          </w:p>
-          <w:p>
-            <w:pPr>
-              <w:widowControl w:val="0"/>
-              <w:pBdr>
-                <w:top w:val="nil"/>
-                <w:left w:val="nil"/>
-                <w:bottom w:val="nil"/>
-                <w:right w:val="nil"/>
-                <w:between w:val="nil"/>
-              </w:pBdr>
-              <w:rPr>
-                <w:rFonts w:ascii="Georgia" w:eastAsia="Georgia" w:hAnsi="Georgia" w:cs="Georgia"/>
-                <w:i/>
-              </w:rPr>
-            </w:pPr>
-          </w:p>
-          <w:p>
-            <w:pPr>
-              <w:widowControl w:val="0"/>
-              <w:pBdr>
-                <w:top w:val="nil"/>
-                <w:left w:val="nil"/>
-                <w:bottom w:val="nil"/>
-                <w:right w:val="nil"/>
-                <w:between w:val="nil"/>
-              </w:pBdr>
-              <w:jc w:val="right"/>
-              <w:rPr>
-                <w:rFonts w:ascii="Georgia" w:eastAsia="Georgia" w:hAnsi="Georgia" w:cs="Georgia"/>
-                <w:i/>
-              </w:rPr>
-            </w:pPr>
-          </w:p>
-          <w:p>
-            <w:pPr>
-              <w:widowControl w:val="0"/>
-              <w:pBdr>
-                <w:top w:val="nil"/>
-                <w:left w:val="nil"/>
-                <w:bottom w:val="nil"/>
-                <w:right w:val="nil"/>
-                <w:between w:val="nil"/>
-              </w:pBdr>
-              <w:ind w:left="720"/>
-              <w:rPr>
-                <w:rFonts w:ascii="Georgia" w:eastAsia="Georgia" w:hAnsi="Georgia" w:cs="Georgia"/>
-                <w:i/>
-              </w:rPr>
-            </w:pPr>
-            <w:r>
-              <w:rPr>
-                <w:rFonts w:ascii="Georgia" w:eastAsia="Georgia" w:hAnsi="Georgia" w:cs="Georgia"/>
-                <w:i/>
-              </w:rPr>
-              <w:t xml:space="preserve">   </w:t>
-            </w:r>
-          </w:p>
-          <w:p>
-            <w:pPr>
-              <w:widowControl w:val="0"/>
-              <w:pBdr>
-                <w:top w:val="nil"/>
-                <w:left w:val="nil"/>
-                <w:bottom w:val="nil"/>
-                <w:right w:val="nil"/>
-                <w:between w:val="nil"/>
-              </w:pBdr>
-              <w:ind w:left="720"/>
-              <w:rPr>
-                <w:rFonts w:ascii="Georgia" w:eastAsia="Georgia" w:hAnsi="Georgia" w:cs="Georgia"/>
-                <w:b/>
-              </w:rPr>
-            </w:pPr>
-            <w:r>
-              <w:rPr>
-                <w:rFonts w:ascii="Georgia" w:eastAsia="Georgia" w:hAnsi="Georgia" w:cs="Georgia"/>
-                <w:i/>
-              </w:rPr>
-              <w:t>September 2018</w:t>
-            </w:r>
-          </w:p>
-        </w:tc>
-      </w:tr>
-    </w:tbl>
     <w:p>
       <w:pPr>
+        <w:pBdr>
+          <w:top w:val="nil"/>
+          <w:left w:val="nil"/>
+          <w:bottom w:val="nil"/>
+          <w:right w:val="nil"/>
+          <w:between w:val="nil"/>
+        </w:pBdr>
+        <w:spacing w:before="4"/>
+        <w:ind w:left="630"/>
+      </w:pPr>
+    </w:p>
+    <w:p>
+      <w:pPr>
+        <w:pBdr>
+          <w:top w:val="nil"/>
+          <w:left w:val="nil"/>
+          <w:bottom w:val="nil"/>
+          <w:right w:val="nil"/>
+          <w:between w:val="nil"/>
+        </w:pBdr>
+        <w:rPr>
+          <w:rFonts w:ascii="Georgia" w:eastAsia="Georgia" w:hAnsi="Georgia" w:cs="Georgia"/>
+          <w:bCs/>
+          <w:i/>
+          <w:iCs/>
+        </w:rPr>
+      </w:pPr>
+      <w:r>
+        <w:rPr>
+          <w:rFonts w:ascii="Georgia" w:eastAsia="Georgia" w:hAnsi="Georgia" w:cs="Georgia"/>
+          <w:bCs/>
+        </w:rPr>
+        <w:t xml:space="preserve">       </w:t>
+      </w:r>
+      <w:r>
+        <w:rPr>
+          <w:rFonts w:ascii="Georgia" w:eastAsia="Georgia" w:hAnsi="Georgia" w:cs="Georgia"/>
+          <w:b/>
+        </w:rPr>
+        <w:t>Portfolio Website</w:t>
+      </w:r>
+      <w:r>
+        <w:rPr>
+          <w:rFonts w:ascii="Georgia" w:eastAsia="Georgia" w:hAnsi="Georgia" w:cs="Georgia"/>
+          <w:b/>
+        </w:rPr>
+        <w:t xml:space="preserve"> </w:t>
+      </w:r>
+      <w:r>
+        <w:rPr>
+          <w:rFonts w:ascii="Georgia" w:eastAsia="Georgia" w:hAnsi="Georgia" w:cs="Georgia"/>
+          <w:b/>
+        </w:rPr>
+        <w:t xml:space="preserve">– </w:t>
+      </w:r>
+      <w:hyperlink r:id="rId10" w:history="1">
+        <w:r>
+          <w:rPr>
+            <w:rStyle w:val="Hyperlink"/>
+            <w:rFonts w:ascii="Georgia" w:eastAsia="Georgia" w:hAnsi="Georgia" w:cs="Georgia"/>
+            <w:bCs/>
+            <w:i/>
+            <w:iCs/>
+          </w:rPr>
+          <w:t>https://abbidevinssuresh.com</w:t>
+        </w:r>
+      </w:hyperlink>
+      <w:r>
+        <w:rPr>
+          <w:rFonts w:ascii="Georgia" w:eastAsia="Georgia" w:hAnsi="Georgia" w:cs="Georgia"/>
+          <w:b/>
+        </w:rPr>
+        <w:tab/>
+      </w:r>
+      <w:r>
+        <w:rPr>
+          <w:rFonts w:ascii="Georgia" w:eastAsia="Georgia" w:hAnsi="Georgia" w:cs="Georgia"/>
+          <w:b/>
+        </w:rPr>
+        <w:tab/>
+      </w:r>
+      <w:r>
+        <w:rPr>
+          <w:rFonts w:ascii="Georgia" w:eastAsia="Georgia" w:hAnsi="Georgia" w:cs="Georgia"/>
+          <w:b/>
+        </w:rPr>
+        <w:tab/>
+      </w:r>
+      <w:r>
+        <w:rPr>
+          <w:rFonts w:ascii="Georgia" w:eastAsia="Georgia" w:hAnsi="Georgia" w:cs="Georgia"/>
+          <w:b/>
+        </w:rPr>
+        <w:tab/>
+      </w:r>
+      <w:r>
+        <w:rPr>
+          <w:rFonts w:ascii="Georgia" w:eastAsia="Georgia" w:hAnsi="Georgia" w:cs="Georgia"/>
+          <w:b/>
+        </w:rPr>
+        <w:tab/>
+      </w:r>
+      <w:r>
+        <w:rPr>
+          <w:rFonts w:ascii="Georgia" w:eastAsia="Georgia" w:hAnsi="Georgia" w:cs="Georgia"/>
+          <w:b/>
+        </w:rPr>
+        <w:tab/>
+      </w:r>
+      <w:r>
+        <w:rPr>
+          <w:rFonts w:ascii="Georgia" w:eastAsia="Georgia" w:hAnsi="Georgia" w:cs="Georgia"/>
+          <w:b/>
+        </w:rPr>
+        <w:t xml:space="preserve">      </w:t>
+      </w:r>
+      <w:r>
+        <w:rPr>
+          <w:rFonts w:ascii="Georgia" w:eastAsia="Georgia" w:hAnsi="Georgia" w:cs="Georgia"/>
+          <w:bCs/>
+          <w:i/>
+          <w:iCs/>
+        </w:rPr>
+        <w:t>May 2019</w:t>
+      </w:r>
+    </w:p>
+    <w:p>
+      <w:pPr>
+        <w:pStyle w:val="ListParagraph"/>
         <w:numPr>
           <w:ilvl w:val="0"/>
-          <w:numId w:val="1"/>
+          <w:numId w:val="8"/>
         </w:numPr>
         <w:pBdr>
           <w:top w:val="nil"/>
@@ -1154,69 +729,36 @@
           <w:right w:val="nil"/>
           <w:between w:val="nil"/>
         </w:pBdr>
-        <w:spacing w:before="4"/>
-        <w:rPr>
-          <w:rFonts w:ascii="Georgia" w:hAnsi="Georgia"/>
-        </w:rPr>
-      </w:pPr>
-      <w:r>
-        <w:rPr>
-          <w:rFonts w:ascii="Georgia" w:hAnsi="Georgia" w:cs="Segoe UI"/>
-          <w:color w:val="24292E"/>
-          <w:shd w:val="clear" w:color="auto" w:fill="FFFFFF"/>
-        </w:rPr>
-        <w:t xml:space="preserve">Project that </w:t>
-      </w:r>
-      <w:r>
-        <w:rPr>
-          <w:rFonts w:ascii="Georgia" w:hAnsi="Georgia" w:cs="Segoe UI"/>
-          <w:color w:val="24292E"/>
-          <w:shd w:val="clear" w:color="auto" w:fill="FFFFFF"/>
-        </w:rPr>
-        <w:t>translated a static webpage</w:t>
-      </w:r>
-      <w:r>
-        <w:rPr>
-          <w:rFonts w:ascii="Georgia" w:hAnsi="Georgia" w:cs="Segoe UI"/>
-          <w:color w:val="24292E"/>
-          <w:shd w:val="clear" w:color="auto" w:fill="FFFFFF"/>
-        </w:rPr>
-        <w:t xml:space="preserve"> of </w:t>
-      </w:r>
-      <w:r>
-        <w:rPr>
-          <w:rFonts w:ascii="Georgia" w:hAnsi="Georgia" w:cs="Segoe UI"/>
-          <w:color w:val="24292E"/>
-          <w:shd w:val="clear" w:color="auto" w:fill="FFFFFF"/>
-        </w:rPr>
-        <w:t>3 bookshelves of books that you have read, want to read and are currently reading</w:t>
-      </w:r>
-      <w:r>
-        <w:rPr>
-          <w:rFonts w:ascii="Georgia" w:hAnsi="Georgia" w:cs="Segoe UI"/>
-          <w:color w:val="24292E"/>
-          <w:shd w:val="clear" w:color="auto" w:fill="FFFFFF"/>
-        </w:rPr>
-        <w:t xml:space="preserve"> into a dynamic React webpage. </w:t>
-      </w:r>
-      <w:r>
-        <w:rPr>
-          <w:rFonts w:ascii="Georgia" w:eastAsia="Georgia" w:hAnsi="Georgia" w:cs="Georgia"/>
-        </w:rPr>
-        <w:t xml:space="preserve">Udacity provided the </w:t>
-      </w:r>
-      <w:r>
-        <w:rPr>
-          <w:rFonts w:ascii="Georgia" w:eastAsia="Georgia" w:hAnsi="Georgia" w:cs="Georgia"/>
-        </w:rPr>
-        <w:t xml:space="preserve">images and API data for the books </w:t>
+        <w:rPr>
+          <w:rFonts w:ascii="Georgia" w:eastAsia="Georgia" w:hAnsi="Georgia" w:cs="Georgia"/>
+          <w:bCs/>
+        </w:rPr>
+      </w:pPr>
+      <w:r>
+        <w:rPr>
+          <w:rFonts w:ascii="Georgia" w:eastAsia="Georgia" w:hAnsi="Georgia" w:cs="Georgia"/>
+          <w:bCs/>
+          <w:sz w:val="20"/>
+          <w:szCs w:val="20"/>
+        </w:rPr>
+        <w:t xml:space="preserve">Responsive, single-page application built with </w:t>
+      </w:r>
+      <w:r>
+        <w:rPr>
+          <w:rFonts w:ascii="Georgia" w:eastAsia="Georgia" w:hAnsi="Georgia" w:cs="Georgia"/>
+          <w:bCs/>
+          <w:sz w:val="20"/>
+          <w:szCs w:val="20"/>
+        </w:rPr>
+        <w:t xml:space="preserve">HTML5, CSS3 and JS (Express JS and Node) </w:t>
       </w:r>
     </w:p>
     <w:p>
       <w:pPr>
+        <w:pStyle w:val="ListParagraph"/>
         <w:numPr>
           <w:ilvl w:val="0"/>
-          <w:numId w:val="1"/>
+          <w:numId w:val="8"/>
         </w:numPr>
         <w:pBdr>
           <w:top w:val="nil"/>
@@ -1225,30 +767,23 @@
           <w:right w:val="nil"/>
           <w:between w:val="nil"/>
         </w:pBdr>
-        <w:spacing w:before="4"/>
-        <w:rPr>
-          <w:rFonts w:ascii="Georgia" w:hAnsi="Georgia"/>
-        </w:rPr>
-      </w:pPr>
-      <w:r>
-        <w:rPr>
-          <w:rFonts w:ascii="Georgia" w:eastAsia="Georgia" w:hAnsi="Georgia" w:cs="Georgia"/>
-        </w:rPr>
-        <w:t xml:space="preserve">Developed a </w:t>
-      </w:r>
-      <w:r>
-        <w:rPr>
-          <w:rFonts w:ascii="Georgia" w:eastAsia="Georgia" w:hAnsi="Georgia" w:cs="Georgia"/>
-        </w:rPr>
-        <w:t xml:space="preserve">search query that filters books as user types in characters </w:t>
+        <w:rPr>
+          <w:rFonts w:ascii="Georgia" w:eastAsia="Georgia" w:hAnsi="Georgia" w:cs="Georgia"/>
+          <w:bCs/>
+        </w:rPr>
+      </w:pPr>
+      <w:r>
+        <w:rPr>
+          <w:rFonts w:ascii="Georgia" w:eastAsia="Georgia" w:hAnsi="Georgia" w:cs="Georgia"/>
+          <w:bCs/>
+          <w:sz w:val="20"/>
+          <w:szCs w:val="20"/>
+        </w:rPr>
+        <w:t xml:space="preserve">Utilizes Flex-box CSS and media queries to attain responsiveness </w:t>
       </w:r>
     </w:p>
     <w:p>
       <w:pPr>
-        <w:numPr>
-          <w:ilvl w:val="0"/>
-          <w:numId w:val="1"/>
-        </w:numPr>
         <w:pBdr>
           <w:top w:val="nil"/>
           <w:left w:val="nil"/>
@@ -1257,34 +792,13 @@
           <w:between w:val="nil"/>
         </w:pBdr>
         <w:spacing w:before="4"/>
-        <w:rPr>
-          <w:rFonts w:ascii="Georgia" w:hAnsi="Georgia"/>
-        </w:rPr>
-      </w:pPr>
-      <w:r>
-        <w:rPr>
-          <w:rFonts w:ascii="Georgia" w:eastAsia="Georgia" w:hAnsi="Georgia" w:cs="Georgia"/>
-        </w:rPr>
-        <w:t xml:space="preserve">Utilized React Router to emulate backspace functionality </w:t>
-      </w:r>
-      <w:r>
-        <w:rPr>
-          <w:rFonts w:ascii="Georgia" w:eastAsia="Georgia" w:hAnsi="Georgia" w:cs="Georgia"/>
-        </w:rPr>
-        <w:t xml:space="preserve">between main page and search page </w:t>
-      </w:r>
-      <w:r>
-        <w:rPr>
-          <w:rFonts w:ascii="Georgia" w:eastAsia="Georgia" w:hAnsi="Georgia" w:cs="Georgia"/>
-        </w:rPr>
-        <w:t xml:space="preserve"> </w:t>
-      </w:r>
+      </w:pPr>
     </w:p>
     <w:tbl>
       <w:tblPr>
-        <w:tblStyle w:val="a1"/>
+        <w:tblStyle w:val="a2"/>
         <w:tblW w:w="10395" w:type="dxa"/>
-        <w:tblInd w:w="695" w:type="dxa"/>
+        <w:tblInd w:w="260" w:type="dxa"/>
         <w:tblBorders>
           <w:top w:val="single" w:sz="8" w:space="0" w:color="FFFFFF"/>
           <w:left w:val="single" w:sz="8" w:space="0" w:color="FFFFFF"/>
@@ -1321,6 +835,7 @@
                 <w:right w:val="nil"/>
                 <w:between w:val="nil"/>
               </w:pBdr>
+              <w:ind w:left="-439" w:firstLine="439"/>
               <w:rPr>
                 <w:rFonts w:ascii="Georgia" w:eastAsia="Georgia" w:hAnsi="Georgia" w:cs="Georgia"/>
                 <w:b/>
@@ -1331,46 +846,54 @@
                 <w:rFonts w:ascii="Georgia" w:eastAsia="Georgia" w:hAnsi="Georgia" w:cs="Georgia"/>
                 <w:b/>
               </w:rPr>
-              <w:t>Front-</w:t>
+              <w:t>Book Tracking Webpage</w:t>
             </w:r>
             <w:r>
               <w:rPr>
                 <w:rFonts w:ascii="Georgia" w:eastAsia="Georgia" w:hAnsi="Georgia" w:cs="Georgia"/>
                 <w:b/>
               </w:rPr>
-              <w:t>End Arcade</w:t>
+              <w:t xml:space="preserve"> </w:t>
             </w:r>
             <w:r>
               <w:rPr>
                 <w:rFonts w:ascii="Georgia" w:eastAsia="Georgia" w:hAnsi="Georgia" w:cs="Georgia"/>
                 <w:b/>
               </w:rPr>
-              <w:t xml:space="preserve"> Game</w:t>
+              <w:t>–</w:t>
             </w:r>
             <w:r>
               <w:rPr>
                 <w:rFonts w:ascii="Georgia" w:eastAsia="Georgia" w:hAnsi="Georgia" w:cs="Georgia"/>
                 <w:b/>
               </w:rPr>
-              <w:t xml:space="preserve"> Clone</w:t>
-            </w:r>
-            <w:r>
+              <w:t xml:space="preserve"> </w:t>
+            </w:r>
+          </w:p>
+          <w:p>
+            <w:pPr>
+              <w:pBdr>
+                <w:top w:val="nil"/>
+                <w:left w:val="nil"/>
+                <w:bottom w:val="nil"/>
+                <w:right w:val="nil"/>
+                <w:between w:val="nil"/>
+              </w:pBdr>
+              <w:ind w:left="-439" w:firstLine="439"/>
               <w:rPr>
                 <w:rFonts w:ascii="Georgia" w:eastAsia="Georgia" w:hAnsi="Georgia" w:cs="Georgia"/>
                 <w:b/>
               </w:rPr>
-              <w:t xml:space="preserve"> -</w:t>
-            </w:r>
-            <w:hyperlink r:id="rId12" w:history="1">
+            </w:pPr>
+            <w:hyperlink r:id="rId11" w:history="1">
               <w:r>
                 <w:rPr>
                   <w:rStyle w:val="Hyperlink"/>
                   <w:rFonts w:ascii="Georgia" w:hAnsi="Georgia" w:cs="Segoe UI"/>
                   <w:i/>
-                  <w:color w:val="0070C0"/>
                   <w:shd w:val="clear" w:color="auto" w:fill="FFFFFF"/>
                 </w:rPr>
-                <w:t>https://abisuresh.github.io/frontendArcadeGameClone/index.html</w:t>
+                <w:t>https://github.com/abisuresh/reactnd-project-myreads-starter</w:t>
               </w:r>
             </w:hyperlink>
           </w:p>
@@ -1395,6 +918,7 @@
                 <w:right w:val="nil"/>
                 <w:between w:val="nil"/>
               </w:pBdr>
+              <w:ind w:left="-439" w:firstLine="439"/>
               <w:jc w:val="right"/>
               <w:rPr>
                 <w:rFonts w:ascii="Georgia" w:eastAsia="Georgia" w:hAnsi="Georgia" w:cs="Georgia"/>
@@ -1426,12 +950,19 @@
           <w:between w:val="nil"/>
         </w:pBdr>
         <w:spacing w:before="4"/>
-      </w:pPr>
-      <w:r>
-        <w:rPr>
-          <w:rFonts w:ascii="Georgia" w:eastAsia="Georgia" w:hAnsi="Georgia" w:cs="Georgia"/>
-        </w:rPr>
-        <w:t>Clone of the classic game, Frogger.  Udacity provided the art assets and game engine.</w:t>
+        <w:ind w:left="990" w:hanging="270"/>
+      </w:pPr>
+      <w:r>
+        <w:rPr>
+          <w:rFonts w:ascii="Georgia" w:eastAsia="Georgia" w:hAnsi="Georgia" w:cs="Georgia"/>
+        </w:rPr>
+        <w:t xml:space="preserve">  </w:t>
+      </w:r>
+      <w:r>
+        <w:rPr>
+          <w:rFonts w:ascii="Georgia" w:eastAsia="Georgia" w:hAnsi="Georgia" w:cs="Georgia"/>
+        </w:rPr>
+        <w:t xml:space="preserve">Project that translated a static webpage of 3 bookshelves of books that you have read, want to read and are currently reading into a dynamic React webpage. Udacity provided the images and API data for the books. </w:t>
       </w:r>
     </w:p>
     <w:p>
@@ -1448,19 +979,67 @@
           <w:between w:val="nil"/>
         </w:pBdr>
         <w:spacing w:before="4"/>
-      </w:pPr>
-      <w:r>
-        <w:rPr>
-          <w:rFonts w:ascii="Georgia" w:eastAsia="Georgia" w:hAnsi="Georgia" w:cs="Georgia"/>
-        </w:rPr>
-        <w:t>Coded player, enemies, and other game entities in JavaScript's object-oriented pseudo-classical style.</w:t>
-      </w:r>
+        <w:ind w:left="990" w:hanging="270"/>
+      </w:pPr>
+      <w:r>
+        <w:rPr>
+          <w:rFonts w:ascii="Georgia" w:eastAsia="Georgia" w:hAnsi="Georgia" w:cs="Georgia"/>
+        </w:rPr>
+        <w:t xml:space="preserve">  </w:t>
+      </w:r>
+      <w:r>
+        <w:rPr>
+          <w:rFonts w:ascii="Georgia" w:eastAsia="Georgia" w:hAnsi="Georgia" w:cs="Georgia"/>
+        </w:rPr>
+        <w:t xml:space="preserve">Developed a search query that filters books as user types in characters </w:t>
+      </w:r>
+    </w:p>
+    <w:p>
+      <w:pPr>
+        <w:numPr>
+          <w:ilvl w:val="0"/>
+          <w:numId w:val="1"/>
+        </w:numPr>
+        <w:pBdr>
+          <w:top w:val="nil"/>
+          <w:left w:val="nil"/>
+          <w:bottom w:val="nil"/>
+          <w:right w:val="nil"/>
+          <w:between w:val="nil"/>
+        </w:pBdr>
+        <w:spacing w:before="4"/>
+        <w:ind w:left="990" w:hanging="270"/>
+      </w:pPr>
+      <w:r>
+        <w:rPr>
+          <w:rFonts w:ascii="Georgia" w:eastAsia="Georgia" w:hAnsi="Georgia" w:cs="Georgia"/>
+        </w:rPr>
+        <w:t xml:space="preserve">  </w:t>
+      </w:r>
+      <w:r>
+        <w:rPr>
+          <w:rFonts w:ascii="Georgia" w:eastAsia="Georgia" w:hAnsi="Georgia" w:cs="Georgia"/>
+        </w:rPr>
+        <w:t xml:space="preserve">Utilized React Router to emulate backspace functionality between main page and search page </w:t>
+      </w:r>
+    </w:p>
+    <w:p>
+      <w:pPr>
+        <w:pBdr>
+          <w:top w:val="nil"/>
+          <w:left w:val="nil"/>
+          <w:bottom w:val="nil"/>
+          <w:right w:val="nil"/>
+          <w:between w:val="nil"/>
+        </w:pBdr>
+        <w:spacing w:before="4"/>
+      </w:pPr>
     </w:p>
     <w:tbl>
       <w:tblPr>
         <w:tblStyle w:val="a2"/>
         <w:tblW w:w="10395" w:type="dxa"/>
-        <w:tblInd w:w="695" w:type="dxa"/>
+        <w:tblInd w:w="260" w:type="dxa"/>
         <w:tblBorders>
           <w:top w:val="single" w:sz="8" w:space="0" w:color="FFFFFF"/>
           <w:left w:val="single" w:sz="8" w:space="0" w:color="FFFFFF"/>
@@ -1497,6 +1076,7 @@
                 <w:right w:val="nil"/>
                 <w:between w:val="nil"/>
               </w:pBdr>
+              <w:ind w:left="-439" w:firstLine="439"/>
               <w:rPr>
                 <w:rFonts w:ascii="Georgia" w:eastAsia="Georgia" w:hAnsi="Georgia" w:cs="Georgia"/>
                 <w:b/>
@@ -1507,14 +1087,203 @@
                 <w:rFonts w:ascii="Georgia" w:eastAsia="Georgia" w:hAnsi="Georgia" w:cs="Georgia"/>
                 <w:b/>
               </w:rPr>
-              <w:t>Responsive Website</w:t>
+              <w:t>Front-End Arcade Game Clone</w:t>
             </w:r>
             <w:r>
               <w:rPr>
                 <w:rFonts w:ascii="Georgia" w:eastAsia="Georgia" w:hAnsi="Georgia" w:cs="Georgia"/>
                 <w:b/>
               </w:rPr>
-              <w:t xml:space="preserve"> - </w:t>
+              <w:t>-</w:t>
+            </w:r>
+          </w:p>
+          <w:p>
+            <w:pPr>
+              <w:pBdr>
+                <w:top w:val="nil"/>
+                <w:left w:val="nil"/>
+                <w:bottom w:val="nil"/>
+                <w:right w:val="nil"/>
+                <w:between w:val="nil"/>
+              </w:pBdr>
+              <w:ind w:left="-439" w:firstLine="439"/>
+              <w:rPr>
+                <w:rFonts w:ascii="Georgia" w:eastAsia="Georgia" w:hAnsi="Georgia" w:cs="Georgia"/>
+                <w:b/>
+              </w:rPr>
+            </w:pPr>
+            <w:r>
+              <w:rPr>
+                <w:rFonts w:ascii="Georgia" w:eastAsia="Georgia" w:hAnsi="Georgia" w:cs="Georgia"/>
+                <w:b/>
+              </w:rPr>
+              <w:t xml:space="preserve"> </w:t>
+            </w:r>
+            <w:hyperlink r:id="rId12" w:history="1">
+              <w:r>
+                <w:rPr>
+                  <w:rStyle w:val="Hyperlink"/>
+                  <w:rFonts w:ascii="Georgia" w:hAnsi="Georgia" w:cs="Segoe UI"/>
+                  <w:i/>
+                  <w:color w:val="0070C0"/>
+                  <w:shd w:val="clear" w:color="auto" w:fill="FFFFFF"/>
+                </w:rPr>
+                <w:t>https://abisuresh.github.io/frontendArcadeGameClone/index.html</w:t>
+              </w:r>
+            </w:hyperlink>
+          </w:p>
+        </w:tc>
+        <w:tc>
+          <w:tcPr>
+            <w:tcW w:w="2535" w:type="dxa"/>
+            <w:shd w:val="clear" w:color="auto" w:fill="auto"/>
+            <w:tcMar>
+              <w:top w:w="100" w:type="dxa"/>
+              <w:left w:w="100" w:type="dxa"/>
+              <w:bottom w:w="100" w:type="dxa"/>
+              <w:right w:w="100" w:type="dxa"/>
+            </w:tcMar>
+          </w:tcPr>
+          <w:p>
+            <w:pPr>
+              <w:pBdr>
+                <w:top w:val="nil"/>
+                <w:left w:val="nil"/>
+                <w:bottom w:val="nil"/>
+                <w:right w:val="nil"/>
+                <w:between w:val="nil"/>
+              </w:pBdr>
+              <w:ind w:left="-439" w:firstLine="439"/>
+              <w:jc w:val="right"/>
+              <w:rPr>
+                <w:rFonts w:ascii="Georgia" w:eastAsia="Georgia" w:hAnsi="Georgia" w:cs="Georgia"/>
+                <w:b/>
+              </w:rPr>
+            </w:pPr>
+            <w:r>
+              <w:rPr>
+                <w:rFonts w:ascii="Georgia" w:eastAsia="Georgia" w:hAnsi="Georgia" w:cs="Georgia"/>
+                <w:i/>
+              </w:rPr>
+              <w:t>November 2017</w:t>
+            </w:r>
+          </w:p>
+        </w:tc>
+      </w:tr>
+    </w:tbl>
+    <w:p>
+      <w:pPr>
+        <w:numPr>
+          <w:ilvl w:val="0"/>
+          <w:numId w:val="1"/>
+        </w:numPr>
+        <w:pBdr>
+          <w:top w:val="nil"/>
+          <w:left w:val="nil"/>
+          <w:bottom w:val="nil"/>
+          <w:right w:val="nil"/>
+          <w:between w:val="nil"/>
+        </w:pBdr>
+        <w:spacing w:before="4"/>
+        <w:ind w:left="990" w:hanging="270"/>
+      </w:pPr>
+      <w:r>
+        <w:rPr>
+          <w:rFonts w:ascii="Georgia" w:eastAsia="Georgia" w:hAnsi="Georgia" w:cs="Georgia"/>
+        </w:rPr>
+        <w:t xml:space="preserve">  Clone of the classic game, Frogger.  Udacity provided the art assets and game engine.</w:t>
+      </w:r>
+    </w:p>
+    <w:p>
+      <w:pPr>
+        <w:numPr>
+          <w:ilvl w:val="0"/>
+          <w:numId w:val="1"/>
+        </w:numPr>
+        <w:pBdr>
+          <w:top w:val="nil"/>
+          <w:left w:val="nil"/>
+          <w:bottom w:val="nil"/>
+          <w:right w:val="nil"/>
+          <w:between w:val="nil"/>
+        </w:pBdr>
+        <w:spacing w:before="4"/>
+        <w:ind w:left="990" w:hanging="270"/>
+      </w:pPr>
+      <w:r>
+        <w:rPr>
+          <w:rFonts w:ascii="Georgia" w:eastAsia="Georgia" w:hAnsi="Georgia" w:cs="Georgia"/>
+        </w:rPr>
+        <w:t xml:space="preserve">  Coded player, enemies, and other game entities in JavaScript's object-oriented pseudo-classical style.</w:t>
+      </w:r>
+    </w:p>
+    <w:p>
+      <w:pPr>
+        <w:pBdr>
+          <w:top w:val="nil"/>
+          <w:left w:val="nil"/>
+          <w:bottom w:val="nil"/>
+          <w:right w:val="nil"/>
+          <w:between w:val="nil"/>
+        </w:pBdr>
+        <w:spacing w:before="4"/>
+      </w:pPr>
+      <w:bookmarkStart w:id="0" w:name="_GoBack"/>
+      <w:bookmarkEnd w:id="0"/>
+    </w:p>
+    <w:tbl>
+      <w:tblPr>
+        <w:tblStyle w:val="a2"/>
+        <w:tblW w:w="10395" w:type="dxa"/>
+        <w:tblInd w:w="260" w:type="dxa"/>
+        <w:tblBorders>
+          <w:top w:val="single" w:sz="8" w:space="0" w:color="FFFFFF"/>
+          <w:left w:val="single" w:sz="8" w:space="0" w:color="FFFFFF"/>
+          <w:bottom w:val="single" w:sz="8" w:space="0" w:color="FFFFFF"/>
+          <w:right w:val="single" w:sz="8" w:space="0" w:color="FFFFFF"/>
+          <w:insideH w:val="single" w:sz="8" w:space="0" w:color="FFFFFF"/>
+          <w:insideV w:val="single" w:sz="8" w:space="0" w:color="FFFFFF"/>
+        </w:tblBorders>
+        <w:tblLayout w:type="fixed"/>
+        <w:tblLook w:val="0600" w:firstRow="0" w:lastRow="0" w:firstColumn="0" w:lastColumn="0" w:noHBand="1" w:noVBand="1"/>
+      </w:tblPr>
+      <w:tblGrid>
+        <w:gridCol w:w="7860"/>
+        <w:gridCol w:w="2535"/>
+      </w:tblGrid>
+      <w:tr>
+        <w:tc>
+          <w:tcPr>
+            <w:tcW w:w="7860" w:type="dxa"/>
+            <w:shd w:val="clear" w:color="auto" w:fill="auto"/>
+            <w:tcMar>
+              <w:top w:w="100" w:type="dxa"/>
+              <w:left w:w="100" w:type="dxa"/>
+              <w:bottom w:w="100" w:type="dxa"/>
+              <w:right w:w="100" w:type="dxa"/>
+            </w:tcMar>
+          </w:tcPr>
+          <w:p>
+            <w:pPr>
+              <w:pBdr>
+                <w:top w:val="nil"/>
+                <w:left w:val="nil"/>
+                <w:bottom w:val="nil"/>
+                <w:right w:val="nil"/>
+                <w:between w:val="nil"/>
+              </w:pBdr>
+              <w:ind w:left="-439" w:firstLine="439"/>
+              <w:rPr>
+                <w:rFonts w:ascii="Georgia" w:eastAsia="Georgia" w:hAnsi="Georgia" w:cs="Georgia"/>
+                <w:b/>
+              </w:rPr>
+            </w:pPr>
+            <w:r>
+              <w:rPr>
+                <w:rFonts w:ascii="Georgia" w:eastAsia="Georgia" w:hAnsi="Georgia" w:cs="Georgia"/>
+                <w:b/>
+              </w:rPr>
+              <w:t xml:space="preserve">Responsive Website - </w:t>
             </w:r>
             <w:hyperlink r:id="rId13" w:history="1">
               <w:r>
@@ -1549,6 +1318,7 @@
                 <w:right w:val="nil"/>
                 <w:between w:val="nil"/>
               </w:pBdr>
+              <w:ind w:left="-439" w:firstLine="439"/>
               <w:jc w:val="right"/>
               <w:rPr>
                 <w:rFonts w:ascii="Georgia" w:eastAsia="Georgia" w:hAnsi="Georgia" w:cs="Georgia"/>
@@ -1585,31 +1355,7 @@
         <w:rPr>
           <w:rFonts w:ascii="Georgia" w:eastAsia="Georgia" w:hAnsi="Georgia" w:cs="Georgia"/>
         </w:rPr>
-        <w:t>Created wedding website utilizing HTML</w:t>
-      </w:r>
-      <w:r>
-        <w:rPr>
-          <w:rFonts w:ascii="Georgia" w:eastAsia="Georgia" w:hAnsi="Georgia" w:cs="Georgia"/>
-        </w:rPr>
-        <w:t>5</w:t>
-      </w:r>
-      <w:r>
-        <w:rPr>
-          <w:rFonts w:ascii="Georgia" w:eastAsia="Georgia" w:hAnsi="Georgia" w:cs="Georgia"/>
-        </w:rPr>
-        <w:t>, CSS</w:t>
-      </w:r>
-      <w:r>
-        <w:rPr>
-          <w:rFonts w:ascii="Georgia" w:eastAsia="Georgia" w:hAnsi="Georgia" w:cs="Georgia"/>
-        </w:rPr>
-        <w:t>3</w:t>
-      </w:r>
-      <w:r>
-        <w:rPr>
-          <w:rFonts w:ascii="Georgia" w:eastAsia="Georgia" w:hAnsi="Georgia" w:cs="Georgia"/>
-        </w:rPr>
-        <w:t xml:space="preserve"> and JS (with jQuery) </w:t>
+        <w:t xml:space="preserve">Created wedding website utilizing HTML5, CSS3 and JS (with jQuery) </w:t>
       </w:r>
     </w:p>
     <w:p>
@@ -1631,20 +1377,32 @@
         <w:rPr>
           <w:rFonts w:ascii="Georgia" w:eastAsia="Georgia" w:hAnsi="Georgia" w:cs="Georgia"/>
         </w:rPr>
-        <w:t xml:space="preserve">Developed </w:t>
-      </w:r>
-      <w:r>
-        <w:rPr>
-          <w:rFonts w:ascii="Georgia" w:eastAsia="Georgia" w:hAnsi="Georgia" w:cs="Georgia"/>
-        </w:rPr>
-        <w:t xml:space="preserve">an end-product that was mobile, tablet and desktop </w:t>
-      </w:r>
-      <w:r>
-        <w:rPr>
-          <w:rFonts w:ascii="Georgia" w:eastAsia="Georgia" w:hAnsi="Georgia" w:cs="Georgia"/>
-        </w:rPr>
-        <w:t xml:space="preserve">responsive </w:t>
-      </w:r>
+        <w:t xml:space="preserve">Developed an end-product that was mobile, tablet and desktop responsive </w:t>
+      </w:r>
+    </w:p>
+    <w:p>
+      <w:pPr>
+        <w:pBdr>
+          <w:top w:val="nil"/>
+          <w:left w:val="nil"/>
+          <w:bottom w:val="nil"/>
+          <w:right w:val="nil"/>
+          <w:between w:val="nil"/>
+        </w:pBdr>
+        <w:spacing w:before="4"/>
+      </w:pPr>
+    </w:p>
+    <w:p>
+      <w:pPr>
+        <w:pBdr>
+          <w:top w:val="nil"/>
+          <w:left w:val="nil"/>
+          <w:bottom w:val="nil"/>
+          <w:right w:val="nil"/>
+          <w:between w:val="nil"/>
+        </w:pBdr>
+        <w:spacing w:before="4"/>
+      </w:pPr>
     </w:p>
     <w:p>
       <w:pPr>
@@ -1752,28 +1510,13 @@
                 <w:rFonts w:ascii="Georgia" w:eastAsia="Georgia" w:hAnsi="Georgia" w:cs="Georgia"/>
                 <w:i/>
               </w:rPr>
-              <w:t xml:space="preserve">Post-baccalaureate in Computer </w:t>
-            </w:r>
-            <w:proofErr w:type="gramStart"/>
-            <w:r>
-              <w:rPr>
-                <w:rFonts w:ascii="Georgia" w:eastAsia="Georgia" w:hAnsi="Georgia" w:cs="Georgia"/>
-                <w:i/>
-              </w:rPr>
-              <w:t xml:space="preserve">Science </w:t>
-            </w:r>
-            <w:r>
-              <w:rPr>
-                <w:rFonts w:ascii="Georgia" w:eastAsia="Georgia" w:hAnsi="Georgia" w:cs="Georgia"/>
-              </w:rPr>
-              <w:t xml:space="preserve"> (</w:t>
-            </w:r>
-            <w:proofErr w:type="gramEnd"/>
-            <w:r>
-              <w:rPr>
-                <w:rFonts w:ascii="Georgia" w:eastAsia="Georgia" w:hAnsi="Georgia" w:cs="Georgia"/>
-              </w:rPr>
-              <w:t xml:space="preserve">in progress, expected </w:t>
+              <w:t xml:space="preserve">Post-baccalaureate in Computer Science </w:t>
+            </w:r>
+            <w:r>
+              <w:rPr>
+                <w:rFonts w:ascii="Georgia" w:eastAsia="Georgia" w:hAnsi="Georgia" w:cs="Georgia"/>
+              </w:rPr>
+              <w:t xml:space="preserve"> (in progress, expected </w:t>
             </w:r>
             <w:r>
               <w:rPr>
@@ -2367,9 +2110,8 @@
                 <w:sz w:val="20"/>
                 <w:szCs w:val="20"/>
               </w:rPr>
-              <w:t xml:space="preserve">Exploring Python </w:t>
-            </w:r>
-            <w:proofErr w:type="spellStart"/>
+              <w:t xml:space="preserve">Exploring Python py-art library </w:t>
+            </w:r>
             <w:r>
               <w:rPr>
                 <w:rFonts w:ascii="Georgia" w:eastAsia="Georgia" w:hAnsi="Georgia" w:cs="Georgia"/>
@@ -2377,46 +2119,7 @@
                 <w:sz w:val="20"/>
                 <w:szCs w:val="20"/>
               </w:rPr>
-              <w:t>py</w:t>
-            </w:r>
-            <w:proofErr w:type="spellEnd"/>
-            <w:r>
-              <w:rPr>
-                <w:rFonts w:ascii="Georgia" w:eastAsia="Georgia" w:hAnsi="Georgia" w:cs="Georgia"/>
-                <w:bCs/>
-                <w:sz w:val="20"/>
-                <w:szCs w:val="20"/>
-              </w:rPr>
-              <w:t xml:space="preserve">-art library </w:t>
-            </w:r>
-            <w:r>
-              <w:rPr>
-                <w:rFonts w:ascii="Georgia" w:eastAsia="Georgia" w:hAnsi="Georgia" w:cs="Georgia"/>
-                <w:bCs/>
-                <w:sz w:val="20"/>
-                <w:szCs w:val="20"/>
-              </w:rPr>
-              <w:t xml:space="preserve">and </w:t>
-            </w:r>
-            <w:proofErr w:type="spellStart"/>
-            <w:r>
-              <w:rPr>
-                <w:rFonts w:ascii="Georgia" w:eastAsia="Georgia" w:hAnsi="Georgia" w:cs="Georgia"/>
-                <w:bCs/>
-                <w:sz w:val="20"/>
-                <w:szCs w:val="20"/>
-              </w:rPr>
-              <w:t>PostGRESQL</w:t>
-            </w:r>
-            <w:proofErr w:type="spellEnd"/>
-            <w:r>
-              <w:rPr>
-                <w:rFonts w:ascii="Georgia" w:eastAsia="Georgia" w:hAnsi="Georgia" w:cs="Georgia"/>
-                <w:bCs/>
-                <w:sz w:val="20"/>
-                <w:szCs w:val="20"/>
-              </w:rPr>
-              <w:t xml:space="preserve"> to process incoming </w:t>
+              <w:t xml:space="preserve">and PostGRESQL to process incoming </w:t>
             </w:r>
             <w:r>
               <w:rPr>
@@ -2484,28 +2187,43 @@
                 <w:b/>
               </w:rPr>
             </w:pPr>
-            <w:r>
+          </w:p>
+          <w:p>
+            <w:pPr>
+              <w:pBdr>
+                <w:top w:val="nil"/>
+                <w:left w:val="nil"/>
+                <w:bottom w:val="nil"/>
+                <w:right w:val="nil"/>
+                <w:between w:val="nil"/>
+              </w:pBdr>
               <w:rPr>
                 <w:rFonts w:ascii="Georgia" w:eastAsia="Georgia" w:hAnsi="Georgia" w:cs="Georgia"/>
                 <w:b/>
               </w:rPr>
-              <w:t>University of Vermont Medical Center (</w:t>
-            </w:r>
-            <w:proofErr w:type="gramStart"/>
-            <w:r>
+            </w:pPr>
+          </w:p>
+          <w:p>
+            <w:pPr>
+              <w:pBdr>
+                <w:top w:val="nil"/>
+                <w:left w:val="nil"/>
+                <w:bottom w:val="nil"/>
+                <w:right w:val="nil"/>
+                <w:between w:val="nil"/>
+              </w:pBdr>
               <w:rPr>
                 <w:rFonts w:ascii="Georgia" w:eastAsia="Georgia" w:hAnsi="Georgia" w:cs="Georgia"/>
                 <w:b/>
               </w:rPr>
-              <w:t>Psychiatry)  -</w:t>
-            </w:r>
-            <w:proofErr w:type="gramEnd"/>
+            </w:pPr>
             <w:r>
               <w:rPr>
                 <w:rFonts w:ascii="Georgia" w:eastAsia="Georgia" w:hAnsi="Georgia" w:cs="Georgia"/>
                 <w:b/>
               </w:rPr>
-              <w:t xml:space="preserve"> </w:t>
+              <w:lastRenderedPageBreak/>
+              <w:t xml:space="preserve">University of Vermont Medical Center (Psychiatry)  - </w:t>
             </w:r>
             <w:r>
               <w:rPr>
@@ -2548,6 +2266,7 @@
               <w:rPr>
                 <w:rFonts w:ascii="Georgia" w:eastAsia="Georgia" w:hAnsi="Georgia" w:cs="Georgia"/>
               </w:rPr>
+              <w:lastRenderedPageBreak/>
               <w:t>Boulder, CO |</w:t>
             </w:r>
             <w:r>
@@ -2662,10 +2381,43 @@
                 <w:rFonts w:ascii="Georgia" w:eastAsia="Georgia" w:hAnsi="Georgia" w:cs="Georgia"/>
               </w:rPr>
             </w:pPr>
-            <w:r>
-              <w:rPr>
-                <w:rFonts w:ascii="Georgia" w:eastAsia="Georgia" w:hAnsi="Georgia" w:cs="Georgia"/>
-              </w:rPr>
+          </w:p>
+          <w:p>
+            <w:pPr>
+              <w:pBdr>
+                <w:top w:val="nil"/>
+                <w:left w:val="nil"/>
+                <w:bottom w:val="nil"/>
+                <w:right w:val="nil"/>
+                <w:between w:val="nil"/>
+              </w:pBdr>
+              <w:ind w:left="820"/>
+              <w:jc w:val="right"/>
+              <w:rPr>
+                <w:rFonts w:ascii="Georgia" w:eastAsia="Georgia" w:hAnsi="Georgia" w:cs="Georgia"/>
+              </w:rPr>
+            </w:pPr>
+          </w:p>
+          <w:p>
+            <w:pPr>
+              <w:pBdr>
+                <w:top w:val="nil"/>
+                <w:left w:val="nil"/>
+                <w:bottom w:val="nil"/>
+                <w:right w:val="nil"/>
+                <w:between w:val="nil"/>
+              </w:pBdr>
+              <w:ind w:left="820"/>
+              <w:jc w:val="right"/>
+              <w:rPr>
+                <w:rFonts w:ascii="Georgia" w:eastAsia="Georgia" w:hAnsi="Georgia" w:cs="Georgia"/>
+              </w:rPr>
+            </w:pPr>
+            <w:r>
+              <w:rPr>
+                <w:rFonts w:ascii="Georgia" w:eastAsia="Georgia" w:hAnsi="Georgia" w:cs="Georgia"/>
+              </w:rPr>
+              <w:lastRenderedPageBreak/>
               <w:t xml:space="preserve">Burlington, VT | </w:t>
             </w:r>
             <w:r>
@@ -2758,7 +2510,6 @@
         <w:rPr>
           <w:rFonts w:ascii="Georgia" w:eastAsia="Georgia" w:hAnsi="Georgia" w:cs="Georgia"/>
         </w:rPr>
-        <w:lastRenderedPageBreak/>
         <w:t xml:space="preserve">Used research from senior year medical school project on user/student perception of module and performance on a brief aptitude test of acquiring this clinical knowledge to inspire ideas </w:t>
       </w:r>
       <w:r>
@@ -3766,7 +3517,7 @@
       <w:lvlText w:val="●"/>
       <w:lvlJc w:val="left"/>
       <w:pPr>
-        <w:ind w:left="1541" w:hanging="360"/>
+        <w:ind w:left="1080" w:hanging="360"/>
       </w:pPr>
       <w:rPr>
         <w:rFonts w:ascii="Arial" w:eastAsia="Arial" w:hAnsi="Arial" w:cs="Arial"/>
@@ -3781,7 +3532,7 @@
       <w:lvlText w:val="◦"/>
       <w:lvlJc w:val="left"/>
       <w:pPr>
-        <w:ind w:left="1901" w:hanging="360"/>
+        <w:ind w:left="1440" w:hanging="360"/>
       </w:pPr>
       <w:rPr>
         <w:rFonts w:ascii="Arial" w:eastAsia="Arial" w:hAnsi="Arial" w:cs="Arial"/>
@@ -3794,7 +3545,7 @@
       <w:lvlText w:val="▪"/>
       <w:lvlJc w:val="left"/>
       <w:pPr>
-        <w:ind w:left="2261" w:hanging="360"/>
+        <w:ind w:left="1800" w:hanging="360"/>
       </w:pPr>
       <w:rPr>
         <w:rFonts w:ascii="Arial" w:eastAsia="Arial" w:hAnsi="Arial" w:cs="Arial"/>
@@ -3807,7 +3558,7 @@
       <w:lvlText w:val="●"/>
       <w:lvlJc w:val="left"/>
       <w:pPr>
-        <w:ind w:left="2621" w:hanging="360"/>
+        <w:ind w:left="2160" w:hanging="360"/>
       </w:pPr>
       <w:rPr>
         <w:rFonts w:ascii="Arial" w:eastAsia="Arial" w:hAnsi="Arial" w:cs="Arial"/>
@@ -3822,7 +3573,7 @@
       <w:lvlText w:val="◦"/>
       <w:lvlJc w:val="left"/>
       <w:pPr>
-        <w:ind w:left="2981" w:hanging="360"/>
+        <w:ind w:left="2520" w:hanging="360"/>
       </w:pPr>
       <w:rPr>
         <w:rFonts w:ascii="Arial" w:eastAsia="Arial" w:hAnsi="Arial" w:cs="Arial"/>
@@ -3835,7 +3586,7 @@
       <w:lvlText w:val="▪"/>
       <w:lvlJc w:val="left"/>
       <w:pPr>
-        <w:ind w:left="3341" w:hanging="360"/>
+        <w:ind w:left="2880" w:hanging="360"/>
       </w:pPr>
       <w:rPr>
         <w:rFonts w:ascii="Arial" w:eastAsia="Arial" w:hAnsi="Arial" w:cs="Arial"/>
@@ -3848,7 +3599,7 @@
       <w:lvlText w:val="●"/>
       <w:lvlJc w:val="left"/>
       <w:pPr>
-        <w:ind w:left="3701" w:hanging="360"/>
+        <w:ind w:left="3240" w:hanging="360"/>
       </w:pPr>
       <w:rPr>
         <w:rFonts w:ascii="Arial" w:eastAsia="Arial" w:hAnsi="Arial" w:cs="Arial"/>
@@ -3863,7 +3614,7 @@
       <w:lvlText w:val="◦"/>
       <w:lvlJc w:val="left"/>
       <w:pPr>
-        <w:ind w:left="4061" w:hanging="360"/>
+        <w:ind w:left="3600" w:hanging="360"/>
       </w:pPr>
       <w:rPr>
         <w:rFonts w:ascii="Arial" w:eastAsia="Arial" w:hAnsi="Arial" w:cs="Arial"/>
@@ -3876,7 +3627,7 @@
       <w:lvlText w:val="▪"/>
       <w:lvlJc w:val="left"/>
       <w:pPr>
-        <w:ind w:left="4421" w:hanging="360"/>
+        <w:ind w:left="3960" w:hanging="360"/>
       </w:pPr>
       <w:rPr>
         <w:rFonts w:ascii="Arial" w:eastAsia="Arial" w:hAnsi="Arial" w:cs="Arial"/>
@@ -4025,6 +3776,119 @@
     </w:lvl>
   </w:abstractNum>
   <w:abstractNum w:abstractNumId="6" w15:restartNumberingAfterBreak="0">
+    <w:nsid w:val="6B281CF3"/>
+    <w:multiLevelType w:val="hybridMultilevel"/>
+    <w:tmpl w:val="A9F25132"/>
+    <w:lvl w:ilvl="0" w:tplc="6316B524">
+      <w:start w:val="1"/>
+      <w:numFmt w:val="bullet"/>
+      <w:lvlText w:val=""/>
+      <w:lvlJc w:val="left"/>
+      <w:pPr>
+        <w:ind w:left="1080" w:hanging="360"/>
+      </w:pPr>
+      <w:rPr>
+        <w:rFonts w:ascii="Symbol" w:eastAsia="Georgia" w:hAnsi="Symbol" w:cs="Georgia" w:hint="default"/>
+      </w:rPr>
+    </w:lvl>
+    <w:lvl w:ilvl="1" w:tplc="04090003" w:tentative="1">
+      <w:start w:val="1"/>
+      <w:numFmt w:val="bullet"/>
+      <w:lvlText w:val="o"/>
+      <w:lvlJc w:val="left"/>
+      <w:pPr>
+        <w:ind w:left="1800" w:hanging="360"/>
+      </w:pPr>
+      <w:rPr>
+        <w:rFonts w:ascii="Courier New" w:hAnsi="Courier New" w:cs="Courier New" w:hint="default"/>
+      </w:rPr>
+    </w:lvl>
+    <w:lvl w:ilvl="2" w:tplc="04090005" w:tentative="1">
+      <w:start w:val="1"/>
+      <w:numFmt w:val="bullet"/>
+      <w:lvlText w:val=""/>
+      <w:lvlJc w:val="left"/>
+      <w:pPr>
+        <w:ind w:left="2520" w:hanging="360"/>
+      </w:pPr>
+      <w:rPr>
+        <w:rFonts w:ascii="Wingdings" w:hAnsi="Wingdings" w:hint="default"/>
+      </w:rPr>
+    </w:lvl>
+    <w:lvl w:ilvl="3" w:tplc="04090001" w:tentative="1">
+      <w:start w:val="1"/>
+      <w:numFmt w:val="bullet"/>
+      <w:lvlText w:val=""/>
+      <w:lvlJc w:val="left"/>
+      <w:pPr>
+        <w:ind w:left="3240" w:hanging="360"/>
+      </w:pPr>
+      <w:rPr>
+        <w:rFonts w:ascii="Symbol" w:hAnsi="Symbol" w:hint="default"/>
+      </w:rPr>
+    </w:lvl>
+    <w:lvl w:ilvl="4" w:tplc="04090003" w:tentative="1">
+      <w:start w:val="1"/>
+      <w:numFmt w:val="bullet"/>
+      <w:lvlText w:val="o"/>
+      <w:lvlJc w:val="left"/>
+      <w:pPr>
+        <w:ind w:left="3960" w:hanging="360"/>
+      </w:pPr>
+      <w:rPr>
+        <w:rFonts w:ascii="Courier New" w:hAnsi="Courier New" w:cs="Courier New" w:hint="default"/>
+      </w:rPr>
+    </w:lvl>
+    <w:lvl w:ilvl="5" w:tplc="04090005" w:tentative="1">
+      <w:start w:val="1"/>
+      <w:numFmt w:val="bullet"/>
+      <w:lvlText w:val=""/>
+      <w:lvlJc w:val="left"/>
+      <w:pPr>
+        <w:ind w:left="4680" w:hanging="360"/>
+      </w:pPr>
+      <w:rPr>
+        <w:rFonts w:ascii="Wingdings" w:hAnsi="Wingdings" w:hint="default"/>
+      </w:rPr>
+    </w:lvl>
+    <w:lvl w:ilvl="6" w:tplc="04090001" w:tentative="1">
+      <w:start w:val="1"/>
+      <w:numFmt w:val="bullet"/>
+      <w:lvlText w:val=""/>
+      <w:lvlJc w:val="left"/>
+      <w:pPr>
+        <w:ind w:left="5400" w:hanging="360"/>
+      </w:pPr>
+      <w:rPr>
+        <w:rFonts w:ascii="Symbol" w:hAnsi="Symbol" w:hint="default"/>
+      </w:rPr>
+    </w:lvl>
+    <w:lvl w:ilvl="7" w:tplc="04090003" w:tentative="1">
+      <w:start w:val="1"/>
+      <w:numFmt w:val="bullet"/>
+      <w:lvlText w:val="o"/>
+      <w:lvlJc w:val="left"/>
+      <w:pPr>
+        <w:ind w:left="6120" w:hanging="360"/>
+      </w:pPr>
+      <w:rPr>
+        <w:rFonts w:ascii="Courier New" w:hAnsi="Courier New" w:cs="Courier New" w:hint="default"/>
+      </w:rPr>
+    </w:lvl>
+    <w:lvl w:ilvl="8" w:tplc="04090005" w:tentative="1">
+      <w:start w:val="1"/>
+      <w:numFmt w:val="bullet"/>
+      <w:lvlText w:val=""/>
+      <w:lvlJc w:val="left"/>
+      <w:pPr>
+        <w:ind w:left="6840" w:hanging="360"/>
+      </w:pPr>
+      <w:rPr>
+        <w:rFonts w:ascii="Wingdings" w:hAnsi="Wingdings" w:hint="default"/>
+      </w:rPr>
+    </w:lvl>
+  </w:abstractNum>
+  <w:abstractNum w:abstractNumId="7" w15:restartNumberingAfterBreak="0">
     <w:nsid w:val="7249356D"/>
     <w:multiLevelType w:val="hybridMultilevel"/>
     <w:tmpl w:val="DE40FD28"/>
@@ -4155,6 +4019,9 @@
     <w:abstractNumId w:val="3"/>
   </w:num>
   <w:num w:numId="7">
+    <w:abstractNumId w:val="7"/>
+  </w:num>
+  <w:num w:numId="8">
     <w:abstractNumId w:val="6"/>
   </w:num>
 </w:numbering>

</xml_diff>